<commit_message>
08Jan18 Nature Communications Submission Version 1
</commit_message>
<xml_diff>
--- a/covlettr.docx
+++ b/covlettr.docx
@@ -37,23 +37,7 @@
           <w:lang w:val="en-US"/>
         </w:rPr>
         <w:t> -</w:t>
-      </w:r>
-      <w:proofErr w:type="spellStart"/>
-      <w:r>
-        <w:rPr>
-          <w:rFonts w:ascii="Times Roman" w:hAnsi="Times Roman"/>
-          <w:lang w:val="en-US"/>
-        </w:rPr>
-        <w:t>Dr</w:t>
-      </w:r>
-      <w:proofErr w:type="spellEnd"/>
-      <w:r>
-        <w:rPr>
-          <w:rFonts w:ascii="Times Roman" w:hAnsi="Times Roman"/>
-          <w:lang w:val="en-US"/>
-        </w:rPr>
-        <w:t xml:space="preserve"> Andrew W. George +Dr Andrew W. George  </w:t>
       </w:r>
     </w:p>
@@ -161,16 +145,247 @@
           <w:rFonts w:ascii="Times Roman" w:hAnsi="Times Roman"/>
           <w:lang w:val="en-US"/>
         </w:rPr>
-        <w:t>16</w:t>
+        <w:t>08/01/19</w:t>
+      </w:r>
+      <w:r>
+        <w:rPr>
+          <w:rFonts w:ascii="Times Roman" w:hAnsi="Times Roman"/>
+          <w:lang w:val="en-US"/>
+        </w:rPr>
+        <w:t xml:space="preserve"> </w:t>
+      </w:r>
+    </w:p>
+    <w:p>
+      <w:pPr>
+        <w:rPr>
+          <w:rFonts w:ascii="Times Roman" w:hAnsi="Times Roman"/>
+          <w:lang w:val="en-US"/>
+        </w:rPr>
+      </w:pPr>
+    </w:p>
+    <w:p>
+      <w:pPr>
+        <w:rPr>
+          <w:rFonts w:ascii="Times Roman" w:hAnsi="Times Roman"/>
+          <w:lang w:val="en-US"/>
+        </w:rPr>
+      </w:pPr>
+    </w:p>
+    <w:p>
+      <w:pPr>
+        <w:rPr>
+          <w:rFonts w:ascii="Times Roman" w:hAnsi="Times Roman"/>
+          <w:lang w:val="en-US"/>
+        </w:rPr>
+      </w:pPr>
+      <w:r>
+        <w:rPr>
+          <w:rFonts w:ascii="Times Roman" w:hAnsi="Times Roman"/>
+          <w:lang w:val="en-US"/>
+        </w:rPr>
+        <w:t xml:space="preserve">Re: </w:t>
+      </w:r>
+      <w:r>
+        <w:rPr>
+          <w:rFonts w:ascii="Times Roman" w:hAnsi="Times Roman"/>
+          <w:lang w:val="en-US"/>
+        </w:rPr>
+        <w:t xml:space="preserve"> </w:t>
+      </w:r>
+      <w:r>
+        <w:rPr>
+          <w:rFonts w:ascii="Times Roman" w:hAnsi="Times Roman"/>
+          <w:lang w:val="en-US"/>
+        </w:rPr>
+        <w:t xml:space="preserve">Submission of manuscript to </w:t>
+      </w:r>
+      <w:r>
+        <w:rPr>
+          <w:rFonts w:ascii="Times Roman" w:hAnsi="Times Roman"/>
+          <w:i/>
+          <w:lang w:val="en-US"/>
+        </w:rPr>
+        <w:t>Nature Communications</w:t>
+      </w:r>
+    </w:p>
+    <w:p>
+      <w:pPr>
+        <w:rPr>
+          <w:rFonts w:ascii="Times Roman" w:hAnsi="Times Roman"/>
+          <w:lang w:val="en-US"/>
+        </w:rPr>
+      </w:pPr>
+    </w:p>
+    <w:p>
+      <w:pPr>
+        <w:rPr>
+          <w:rFonts w:ascii="Times Roman" w:hAnsi="Times Roman"/>
+          <w:lang w:val="en-US"/>
+        </w:rPr>
+      </w:pPr>
+    </w:p>
+    <w:p>
+      <w:pPr>
+        <w:rPr>
+          <w:rFonts w:ascii="Times Roman" w:hAnsi="Times Roman"/>
+          <w:lang w:val="en-US"/>
+        </w:rPr>
+      </w:pPr>
+      <w:r>
+        <w:rPr>
+          <w:rFonts w:ascii="Times Roman" w:hAnsi="Times Roman"/>
+          <w:lang w:val="en-US"/>
+        </w:rPr>
+        <w:t>Dear Editor</w:t>
+      </w:r>
+      <w:r>
+        <w:rPr>
+          <w:rFonts w:ascii="Times Roman" w:hAnsi="Times Roman"/>
+          <w:lang w:val="en-US"/>
+        </w:rPr>
+        <w:t>s</w:t>
+      </w:r>
+      <w:r>
+        <w:rPr>
+          <w:rFonts w:ascii="Times Roman" w:hAnsi="Times Roman"/>
+          <w:lang w:val="en-US"/>
+        </w:rPr>
+        <w:t xml:space="preserve">, </w:t>
+      </w:r>
+    </w:p>
+    <w:p>
+      <w:pPr>
+        <w:rPr>
+          <w:rFonts w:ascii="Times Roman" w:hAnsi="Times Roman"/>
+          <w:lang w:val="en-US"/>
+        </w:rPr>
+      </w:pPr>
+    </w:p>
+    <w:p>
+      <w:pPr>
+        <w:jc w:val="both"/>
+        <w:rPr>
+          <w:rFonts w:ascii="Times Roman" w:hAnsi="Times Roman"/>
+        </w:rPr>
+      </w:pPr>
+    </w:p>
+    <w:p>
+      <w:pPr>
+        <w:jc w:val="both"/>
+        <w:rPr>
+          <w:rFonts w:ascii="Times Roman" w:hAnsi="Times Roman"/>
+          <w:lang w:val="en-US"/>
+        </w:rPr>
+      </w:pPr>
+      <w:r>
+        <w:rPr>
+          <w:rFonts w:ascii="Times Roman" w:hAnsi="Times Roman"/>
+        </w:rPr>
+        <w:t>We would like to submit our ma</w:t>
+      </w:r>
+      <w:r>
+        <w:rPr>
+          <w:rFonts w:ascii="Times Roman" w:hAnsi="Times Roman"/>
+        </w:rPr>
+        <w:t>nuscript entitled “Eagle makes</w:t>
+      </w:r>
+      <w:r>
+        <w:rPr>
+          <w:rFonts w:ascii="Times Roman" w:hAnsi="Times Roman"/>
+        </w:rPr>
+        <w:t xml:space="preserve"> multi-locus association mapping on a genome-wide scale routine” for consideration in </w:t>
+      </w:r>
+      <w:r>
+        <w:rPr>
+          <w:rFonts w:ascii="Times Roman" w:hAnsi="Times Roman"/>
+          <w:i/>
+        </w:rPr>
+        <w:t>Nature Communications</w:t>
+      </w:r>
+      <w:r>
+        <w:rPr>
+          <w:rFonts w:ascii="Times Roman" w:hAnsi="Times Roman"/>
+        </w:rPr>
+        <w:t>.</w:t>
+      </w:r>
+      <w:r>
+        <w:rPr>
+          <w:rFonts w:ascii="Times Roman" w:hAnsi="Times Roman"/>
+          <w:lang w:val="en-US"/>
+        </w:rPr>
+        <w:t xml:space="preserve"> </w:t>
+      </w:r>
+      <w:r>
+        <w:rPr>
+          <w:rFonts w:ascii="Times Roman" w:hAnsi="Times Roman"/>
+          <w:lang w:val="en-US"/>
+        </w:rPr>
+        <w:t xml:space="preserve">Our goal is to transform the way in which genome-wide association study (GWAS) data are being analyzed.  We aim to shift the animal, plant, and human genetic communities from using single-locus (or locus-by-locus) association mapping to </w:t>
+      </w:r>
+      <w:r>
+        <w:rPr>
+          <w:rFonts w:ascii="Times Roman" w:hAnsi="Times Roman"/>
+          <w:lang w:val="en-US"/>
+        </w:rPr>
+        <w:t xml:space="preserve">more powerful </w:t>
+      </w:r>
+      <w:r>
+        <w:rPr>
+          <w:rFonts w:ascii="Times Roman" w:hAnsi="Times Roman"/>
+          <w:lang w:val="en-US"/>
+        </w:rPr>
+        <w:t xml:space="preserve">multi-locus association mapping.  </w:t>
+      </w:r>
+    </w:p>
+    <w:p>
+      <w:pPr>
+        <w:jc w:val="both"/>
+        <w:rPr>
+          <w:rFonts w:ascii="Times Roman" w:hAnsi="Times Roman"/>
+        </w:rPr>
+      </w:pPr>
+    </w:p>
+    <w:p>
+      <w:pPr>
+        <w:jc w:val="both"/>
+        <w:rPr>
+          <w:rFonts w:ascii="Times Roman" w:hAnsi="Times Roman"/>
+          <w:lang w:val="en-US"/>
+        </w:rPr>
+      </w:pPr>
+      <w:r>
+        <w:rPr>
+          <w:rFonts w:ascii="Times Roman" w:hAnsi="Times Roman"/>
+        </w:rPr>
+        <w:t>In this year alone, over 1400 papers</w:t>
+      </w:r>
+      <w:r>
+        <w:rPr>
+          <w:rFonts w:ascii="Times Roman" w:hAnsi="Times Roman"/>
+        </w:rPr>
+        <w:t xml:space="preserve"> </w:t>
       </w:r>
       <w:bookmarkStart w:id="0" w:name="_GoBack"/>
       <w:bookmarkEnd w:id="0"/>
       <w:r>
         <w:rPr>
           <w:rFonts w:ascii="Times Roman" w:hAnsi="Times Roman"/>
-          <w:lang w:val="en-US"/>
-        </w:rPr>
-        <w:t>/10/18</w:t>
+        </w:rPr>
+        <w:t xml:space="preserve">have been published on GWASs (Web of Science).  </w:t>
+      </w:r>
+      <w:r>
+        <w:rPr>
+          <w:rFonts w:ascii="Times Roman" w:hAnsi="Times Roman"/>
+          <w:lang w:val="en-US"/>
+        </w:rPr>
+        <w:t>Of these, only 21 featured multi-locus methods.  Single-locus methods are by far t</w:t>
+      </w:r>
+      <w:r>
+        <w:rPr>
+          <w:rFonts w:ascii="Times Roman" w:hAnsi="Times Roman"/>
+          <w:lang w:val="en-US"/>
+        </w:rPr>
+        <w:t>he predominant method-of-choice when analyzing GWAS data.</w:t>
       </w:r>
       <w:r>
         <w:rPr>
@@ -179,36 +394,153 @@
         </w:rPr>
         <w:t xml:space="preserve"> </w:t>
       </w:r>
-    </w:p>
-    <w:p>
-      <w:pPr>
-        <w:rPr>
-          <w:rFonts w:ascii="Times Roman" w:hAnsi="Times Roman"/>
-          <w:lang w:val="en-US"/>
-        </w:rPr>
-      </w:pPr>
-    </w:p>
-    <w:p>
-      <w:pPr>
-        <w:rPr>
-          <w:rFonts w:ascii="Times Roman" w:hAnsi="Times Roman"/>
-          <w:lang w:val="en-US"/>
-        </w:rPr>
-      </w:pPr>
-    </w:p>
-    <w:p>
-      <w:pPr>
-        <w:rPr>
-          <w:rFonts w:ascii="Times Roman" w:hAnsi="Times Roman"/>
-          <w:lang w:val="en-US"/>
-        </w:rPr>
-      </w:pPr>
-      <w:r>
-        <w:rPr>
-          <w:rFonts w:ascii="Times Roman" w:hAnsi="Times Roman"/>
-          <w:lang w:val="en-US"/>
-        </w:rPr>
-        <w:t xml:space="preserve">Re: </w:t>
+      <w:r>
+        <w:rPr>
+          <w:rFonts w:ascii="Times Roman" w:hAnsi="Times Roman"/>
+          <w:lang w:val="en-US"/>
+        </w:rPr>
+        <w:t>We believe the poor uptake of multi-locus association mappi</w:t>
+      </w:r>
+      <w:r>
+        <w:rPr>
+          <w:rFonts w:ascii="Times Roman" w:hAnsi="Times Roman"/>
+          <w:lang w:val="en-US"/>
+        </w:rPr>
+        <w:t>ng is due to a couple of problems</w:t>
+      </w:r>
+      <w:r>
+        <w:rPr>
+          <w:rFonts w:ascii="Times Roman" w:hAnsi="Times Roman"/>
+          <w:lang w:val="en-US"/>
+        </w:rPr>
+        <w:t>. F</w:t>
+      </w:r>
+      <w:r>
+        <w:rPr>
+          <w:rFonts w:ascii="Times Roman" w:hAnsi="Times Roman"/>
+          <w:lang w:val="en-US"/>
+        </w:rPr>
+        <w:t xml:space="preserve">irst, </w:t>
+      </w:r>
+      <w:r>
+        <w:rPr>
+          <w:rFonts w:ascii="Times Roman" w:hAnsi="Times Roman"/>
+          <w:lang w:val="en-US"/>
+        </w:rPr>
+        <w:t xml:space="preserve">multi-locus methods do not scale well, computationally, with study size. Second, many of the </w:t>
+      </w:r>
+      <w:r>
+        <w:rPr>
+          <w:rFonts w:ascii="Times Roman" w:hAnsi="Times Roman"/>
+          <w:lang w:val="en-US"/>
+        </w:rPr>
+        <w:t xml:space="preserve">multi-locus </w:t>
+      </w:r>
+      <w:r>
+        <w:rPr>
+          <w:rFonts w:ascii="Times Roman" w:hAnsi="Times Roman"/>
+          <w:lang w:val="en-US"/>
+        </w:rPr>
+        <w:t xml:space="preserve">implementations </w:t>
+      </w:r>
+      <w:r>
+        <w:rPr>
+          <w:rFonts w:ascii="Times Roman" w:hAnsi="Times Roman"/>
+          <w:lang w:val="en-US"/>
+        </w:rPr>
+        <w:t xml:space="preserve">have not moved beyond prototype code, </w:t>
+      </w:r>
+      <w:r>
+        <w:rPr>
+          <w:rFonts w:ascii="Times Roman" w:hAnsi="Times Roman"/>
+          <w:lang w:val="en-US"/>
+        </w:rPr>
+        <w:t xml:space="preserve">making them difficult to use in </w:t>
+      </w:r>
+      <w:r>
+        <w:rPr>
+          <w:rFonts w:ascii="Times Roman" w:hAnsi="Times Roman"/>
+          <w:lang w:val="en-US"/>
+        </w:rPr>
+        <w:t>practice. We fou</w:t>
+      </w:r>
+      <w:r>
+        <w:rPr>
+          <w:rFonts w:ascii="Times Roman" w:hAnsi="Times Roman"/>
+          <w:lang w:val="en-US"/>
+        </w:rPr>
+        <w:t>nd the multi-locus programs/packages</w:t>
+      </w:r>
+      <w:r>
+        <w:rPr>
+          <w:rFonts w:ascii="Times Roman" w:hAnsi="Times Roman"/>
+          <w:lang w:val="en-US"/>
+        </w:rPr>
+        <w:t xml:space="preserve"> to be poorly documented, perform </w:t>
+      </w:r>
+      <w:r>
+        <w:rPr>
+          <w:rFonts w:ascii="Times Roman" w:hAnsi="Times Roman"/>
+          <w:lang w:val="en-US"/>
+        </w:rPr>
+        <w:t>almost no</w:t>
+      </w:r>
+      <w:r>
+        <w:rPr>
+          <w:rFonts w:ascii="Times Roman" w:hAnsi="Times Roman"/>
+          <w:lang w:val="en-US"/>
+        </w:rPr>
+        <w:t xml:space="preserve"> error checking, provide</w:t>
+      </w:r>
+      <w:r>
+        <w:rPr>
+          <w:rFonts w:ascii="Times Roman" w:hAnsi="Times Roman"/>
+          <w:lang w:val="en-US"/>
+        </w:rPr>
+        <w:t xml:space="preserve"> a user with</w:t>
+      </w:r>
+      <w:r>
+        <w:rPr>
+          <w:rFonts w:ascii="Times Roman" w:hAnsi="Times Roman"/>
+          <w:lang w:val="en-US"/>
+        </w:rPr>
+        <w:t xml:space="preserve"> li</w:t>
+      </w:r>
+      <w:r>
+        <w:rPr>
+          <w:rFonts w:ascii="Times Roman" w:hAnsi="Times Roman"/>
+          <w:lang w:val="en-US"/>
+        </w:rPr>
+        <w:t>ttle feedback when things don’t work, and require</w:t>
+      </w:r>
+      <w:r>
+        <w:rPr>
+          <w:rFonts w:ascii="Times Roman" w:hAnsi="Times Roman"/>
+          <w:lang w:val="en-US"/>
+        </w:rPr>
+        <w:t xml:space="preserve"> a user to have a high level of computing prowess. </w:t>
+      </w:r>
+      <w:r>
+        <w:rPr>
+          <w:rFonts w:ascii="Times Roman" w:hAnsi="Times Roman"/>
+          <w:lang w:val="en-US"/>
+        </w:rPr>
+        <w:t xml:space="preserve">With </w:t>
+      </w:r>
+      <w:r>
+        <w:rPr>
+          <w:rFonts w:ascii="Times Roman" w:hAnsi="Times Roman"/>
+          <w:i/>
+          <w:lang w:val="en-US"/>
+        </w:rPr>
+        <w:t>Eagle</w:t>
+      </w:r>
+      <w:r>
+        <w:rPr>
+          <w:rFonts w:ascii="Times Roman" w:hAnsi="Times Roman"/>
+          <w:lang w:val="en-US"/>
+        </w:rPr>
+        <w:t xml:space="preserve">, we have solved these problems. </w:t>
       </w:r>
       <w:r>
         <w:rPr>
@@ -217,12 +549,58 @@
         </w:rPr>
         <w:t xml:space="preserve"> </w:t>
       </w:r>
-      <w:r>
-        <w:rPr>
-          <w:rFonts w:ascii="Times Roman" w:hAnsi="Times Roman"/>
-          <w:lang w:val="en-US"/>
-        </w:rPr>
-        <w:t xml:space="preserve">Submission of manuscript to </w:t>
+    </w:p>
+    <w:p>
+      <w:pPr>
+        <w:jc w:val="both"/>
+        <w:rPr>
+          <w:rFonts w:ascii="Times Roman" w:hAnsi="Times Roman"/>
+          <w:lang w:val="en-US"/>
+        </w:rPr>
+      </w:pPr>
+    </w:p>
+    <w:p>
+      <w:pPr>
+        <w:jc w:val="both"/>
+        <w:rPr>
+          <w:rFonts w:ascii="Times Roman" w:hAnsi="Times Roman"/>
+          <w:lang w:val="en-US"/>
+        </w:rPr>
+      </w:pPr>
+      <w:r>
+        <w:rPr>
+          <w:rFonts w:ascii="Times Roman" w:hAnsi="Times Roman"/>
+          <w:lang w:val="en-US"/>
+        </w:rPr>
+        <w:t xml:space="preserve">In our paper, </w:t>
+      </w:r>
+      <w:r>
+        <w:rPr>
+          <w:rFonts w:ascii="Times Roman" w:hAnsi="Times Roman"/>
+          <w:lang w:val="en-US"/>
+        </w:rPr>
+        <w:t xml:space="preserve">through a simulation study, </w:t>
+      </w:r>
+      <w:r>
+        <w:rPr>
+          <w:rFonts w:ascii="Times Roman" w:hAnsi="Times Roman"/>
+          <w:lang w:val="en-US"/>
+        </w:rPr>
+        <w:t xml:space="preserve">we </w:t>
+      </w:r>
+      <w:r>
+        <w:rPr>
+          <w:rFonts w:ascii="Times Roman" w:hAnsi="Times Roman"/>
+          <w:lang w:val="en-US"/>
+        </w:rPr>
+        <w:t xml:space="preserve">show that </w:t>
+      </w:r>
+      <w:r>
+        <w:rPr>
+          <w:rFonts w:ascii="Times Roman" w:hAnsi="Times Roman"/>
+          <w:lang w:val="en-US"/>
+        </w:rPr>
+        <w:t xml:space="preserve">the </w:t>
       </w:r>
       <w:r>
         <w:rPr>
@@ -230,67 +608,170 @@
           <w:i/>
           <w:lang w:val="en-US"/>
         </w:rPr>
-        <w:t>Nature Genetics</w:t>
-      </w:r>
-    </w:p>
-    <w:p>
-      <w:pPr>
-        <w:rPr>
-          <w:rFonts w:ascii="Times Roman" w:hAnsi="Times Roman"/>
-          <w:lang w:val="en-US"/>
-        </w:rPr>
-      </w:pPr>
-    </w:p>
-    <w:p>
-      <w:pPr>
-        <w:rPr>
-          <w:rFonts w:ascii="Times Roman" w:hAnsi="Times Roman"/>
-          <w:lang w:val="en-US"/>
-        </w:rPr>
-      </w:pPr>
-    </w:p>
-    <w:p>
-      <w:pPr>
-        <w:rPr>
-          <w:rFonts w:ascii="Times Roman" w:hAnsi="Times Roman"/>
-          <w:lang w:val="en-US"/>
-        </w:rPr>
-      </w:pPr>
-      <w:r>
-        <w:rPr>
-          <w:rFonts w:ascii="Times Roman" w:hAnsi="Times Roman"/>
-          <w:lang w:val="en-US"/>
-        </w:rPr>
-        <w:t>Dear Editor</w:t>
-      </w:r>
-      <w:r>
-        <w:rPr>
-          <w:rFonts w:ascii="Times Roman" w:hAnsi="Times Roman"/>
-          <w:lang w:val="en-US"/>
-        </w:rPr>
-        <w:t>s</w:t>
-      </w:r>
-      <w:r>
-        <w:rPr>
-          <w:rFonts w:ascii="Times Roman" w:hAnsi="Times Roman"/>
-          <w:lang w:val="en-US"/>
-        </w:rPr>
-        <w:t xml:space="preserve">, </w:t>
-      </w:r>
-    </w:p>
-    <w:p>
-      <w:pPr>
-        <w:rPr>
-          <w:rFonts w:ascii="Times Roman" w:hAnsi="Times Roman"/>
-          <w:lang w:val="en-US"/>
-        </w:rPr>
-      </w:pPr>
+        <w:t>Eagle</w:t>
+      </w:r>
+      <w:r>
+        <w:rPr>
+          <w:rFonts w:ascii="Times Roman" w:hAnsi="Times Roman"/>
+          <w:lang w:val="en-US"/>
+        </w:rPr>
+        <w:t xml:space="preserve"> </w:t>
+      </w:r>
+      <w:r>
+        <w:rPr>
+          <w:rFonts w:ascii="Times Roman" w:hAnsi="Times Roman"/>
+          <w:lang w:val="en-US"/>
+        </w:rPr>
+        <w:t xml:space="preserve">method </w:t>
+      </w:r>
+      <w:r>
+        <w:rPr>
+          <w:rFonts w:ascii="Times Roman" w:hAnsi="Times Roman"/>
+          <w:lang w:val="en-US"/>
+        </w:rPr>
+        <w:t xml:space="preserve">has greater power to find true </w:t>
+      </w:r>
+      <w:r>
+        <w:rPr>
+          <w:rFonts w:ascii="Times Roman" w:hAnsi="Times Roman"/>
+          <w:lang w:val="en-US"/>
+        </w:rPr>
+        <w:t xml:space="preserve">SNP-trait </w:t>
+      </w:r>
+      <w:r>
+        <w:rPr>
+          <w:rFonts w:ascii="Times Roman" w:hAnsi="Times Roman"/>
+          <w:lang w:val="en-US"/>
+        </w:rPr>
+        <w:t xml:space="preserve">associations while rejecting false associations than competing single-locus and multi-locus methods. </w:t>
+      </w:r>
+      <w:r>
+        <w:rPr>
+          <w:rFonts w:ascii="Times Roman" w:hAnsi="Times Roman"/>
+          <w:lang w:val="en-US"/>
+        </w:rPr>
+        <w:t xml:space="preserve">It </w:t>
+      </w:r>
+      <w:r>
+        <w:rPr>
+          <w:rFonts w:ascii="Times Roman" w:hAnsi="Times Roman"/>
+          <w:lang w:val="en-US"/>
+        </w:rPr>
+        <w:t>also has a run time that is equal to the fastest single-locus association mapping program</w:t>
+      </w:r>
+      <w:r>
+        <w:rPr>
+          <w:rFonts w:ascii="Times Roman" w:hAnsi="Times Roman"/>
+          <w:lang w:val="en-US"/>
+        </w:rPr>
+        <w:t xml:space="preserve">. </w:t>
+      </w:r>
+      <w:r>
+        <w:rPr>
+          <w:rFonts w:ascii="Times Roman" w:hAnsi="Times Roman"/>
+          <w:i/>
+          <w:lang w:val="en-US"/>
+        </w:rPr>
+        <w:t>Eagle</w:t>
+      </w:r>
+      <w:r>
+        <w:rPr>
+          <w:rFonts w:ascii="Times Roman" w:hAnsi="Times Roman"/>
+          <w:lang w:val="en-US"/>
+        </w:rPr>
+        <w:t>’s increased power over single-locus association mapping</w:t>
+      </w:r>
+      <w:r>
+        <w:rPr>
+          <w:rFonts w:ascii="Times Roman" w:hAnsi="Times Roman"/>
+          <w:lang w:val="en-US"/>
+        </w:rPr>
+        <w:t xml:space="preserve"> was most evident when we analyz</w:t>
+      </w:r>
+      <w:r>
+        <w:rPr>
+          <w:rFonts w:ascii="Times Roman" w:hAnsi="Times Roman"/>
+          <w:lang w:val="en-US"/>
+        </w:rPr>
+        <w:t xml:space="preserve">ed real data from a published mouse study </w:t>
+      </w:r>
+      <w:r>
+        <w:rPr>
+          <w:rFonts w:ascii="Times Roman" w:hAnsi="Times Roman"/>
+          <w:lang w:val="en-US"/>
+        </w:rPr>
+        <w:t>(</w:t>
+      </w:r>
+      <w:r>
+        <w:rPr>
+          <w:rFonts w:ascii="Times Roman" w:hAnsi="Times Roman"/>
+        </w:rPr>
+        <w:t xml:space="preserve">Nicode </w:t>
+      </w:r>
+      <w:r>
+        <w:rPr>
+          <w:rFonts w:ascii="Times Roman" w:hAnsi="Times Roman"/>
+          <w:i/>
+        </w:rPr>
+        <w:t>et al.</w:t>
+      </w:r>
+      <w:r>
+        <w:rPr>
+          <w:rFonts w:ascii="Times Roman" w:hAnsi="Times Roman"/>
+        </w:rPr>
+        <w:t xml:space="preserve"> 2016, Nature Genetics</w:t>
+      </w:r>
+      <w:r>
+        <w:rPr>
+          <w:rFonts w:ascii="Times Roman" w:hAnsi="Times Roman"/>
+          <w:lang w:val="en-US"/>
+        </w:rPr>
+        <w:t xml:space="preserve">).  </w:t>
+      </w:r>
+      <w:r>
+        <w:rPr>
+          <w:rFonts w:ascii="Times Roman" w:hAnsi="Times Roman"/>
+          <w:i/>
+        </w:rPr>
+        <w:t>Eagle</w:t>
+      </w:r>
+      <w:r>
+        <w:rPr>
+          <w:rFonts w:ascii="Times Roman" w:hAnsi="Times Roman"/>
+        </w:rPr>
+        <w:t xml:space="preserve"> found over two times more (true) results and no false results than the competing </w:t>
+      </w:r>
+      <w:r>
+        <w:rPr>
+          <w:rFonts w:ascii="Times Roman" w:hAnsi="Times Roman"/>
+        </w:rPr>
+        <w:t xml:space="preserve">(single-locus) </w:t>
+      </w:r>
+      <w:r>
+        <w:rPr>
+          <w:rFonts w:ascii="Times Roman" w:hAnsi="Times Roman"/>
+        </w:rPr>
+        <w:t>method-of-choic</w:t>
+      </w:r>
+      <w:r>
+        <w:rPr>
+          <w:rFonts w:ascii="Times Roman" w:hAnsi="Times Roman"/>
+        </w:rPr>
+        <w:t>e</w:t>
+      </w:r>
+      <w:r>
+        <w:rPr>
+          <w:rFonts w:ascii="Times Roman" w:hAnsi="Times Roman"/>
+        </w:rPr>
+        <w:t xml:space="preserve">. </w:t>
+      </w:r>
     </w:p>
     <w:p>
       <w:pPr>
         <w:jc w:val="both"/>
         <w:rPr>
           <w:rFonts w:ascii="Times Roman" w:hAnsi="Times Roman"/>
+          <w:lang w:val="en-US"/>
         </w:rPr>
       </w:pPr>
     </w:p>
@@ -299,245 +780,86 @@
         <w:jc w:val="both"/>
         <w:rPr>
           <w:rFonts w:ascii="Times Roman" w:hAnsi="Times Roman"/>
-          <w:lang w:val="en-US"/>
-        </w:rPr>
-      </w:pPr>
-      <w:r>
-        <w:rPr>
-          <w:rFonts w:ascii="Times Roman" w:hAnsi="Times Roman"/>
-        </w:rPr>
-        <w:t xml:space="preserve">We would like to submit our manuscript entitled “Eagle: Making multi-locus association mapping on a genome-wide scale routine” for consideration in </w:t>
+        </w:rPr>
+      </w:pPr>
+      <w:r>
+        <w:rPr>
+          <w:rFonts w:ascii="Times Roman" w:hAnsi="Times Roman"/>
+          <w:lang w:val="en-US"/>
+        </w:rPr>
+        <w:t xml:space="preserve">We believe the greatest impact of this work will come from our computer implementation of the </w:t>
       </w:r>
       <w:r>
         <w:rPr>
           <w:rFonts w:ascii="Times Roman" w:hAnsi="Times Roman"/>
           <w:i/>
-        </w:rPr>
-        <w:t>Nature Genetics</w:t>
-      </w:r>
-      <w:r>
-        <w:rPr>
-          <w:rFonts w:ascii="Times Roman" w:hAnsi="Times Roman"/>
-        </w:rPr>
-        <w:t>.</w:t>
-      </w:r>
-      <w:r>
-        <w:rPr>
-          <w:rFonts w:ascii="Times Roman" w:hAnsi="Times Roman"/>
-          <w:lang w:val="en-US"/>
-        </w:rPr>
-        <w:t xml:space="preserve"> </w:t>
-      </w:r>
-      <w:r>
-        <w:rPr>
-          <w:rFonts w:ascii="Times Roman" w:hAnsi="Times Roman"/>
-          <w:lang w:val="en-US"/>
-        </w:rPr>
-        <w:t xml:space="preserve">Our goal is to transform the way in which genome-wide association study (GWAS) data are being analyzed.  We aim to shift the animal, plant, and human genetic communities from using single-locus (or locus-by-locus) association mapping to </w:t>
-      </w:r>
-      <w:r>
-        <w:rPr>
-          <w:rFonts w:ascii="Times Roman" w:hAnsi="Times Roman"/>
-          <w:lang w:val="en-US"/>
-        </w:rPr>
-        <w:t xml:space="preserve">more powerful </w:t>
-      </w:r>
-      <w:r>
-        <w:rPr>
-          <w:rFonts w:ascii="Times Roman" w:hAnsi="Times Roman"/>
-          <w:lang w:val="en-US"/>
-        </w:rPr>
-        <w:t xml:space="preserve">multi-locus association mapping.  </w:t>
-      </w:r>
-    </w:p>
-    <w:p>
-      <w:pPr>
-        <w:jc w:val="both"/>
-        <w:rPr>
-          <w:rFonts w:ascii="Times Roman" w:hAnsi="Times Roman"/>
-        </w:rPr>
-      </w:pPr>
-    </w:p>
-    <w:p>
-      <w:pPr>
-        <w:jc w:val="both"/>
-        <w:rPr>
-          <w:rFonts w:ascii="Times Roman" w:hAnsi="Times Roman"/>
-          <w:lang w:val="en-US"/>
-        </w:rPr>
-      </w:pPr>
-      <w:r>
-        <w:rPr>
-          <w:rFonts w:ascii="Times Roman" w:hAnsi="Times Roman"/>
-        </w:rPr>
-        <w:t xml:space="preserve">In this year alone, over 1400 papers, 19 in </w:t>
+          <w:lang w:val="en-US"/>
+        </w:rPr>
+        <w:t>Eagle</w:t>
+      </w:r>
+      <w:r>
+        <w:rPr>
+          <w:rFonts w:ascii="Times Roman" w:hAnsi="Times Roman"/>
+          <w:lang w:val="en-US"/>
+        </w:rPr>
+        <w:t xml:space="preserve"> method. We have implemented </w:t>
       </w:r>
       <w:r>
         <w:rPr>
           <w:rFonts w:ascii="Times Roman" w:hAnsi="Times Roman"/>
           <w:i/>
-        </w:rPr>
-        <w:t>Nature Genetics</w:t>
-      </w:r>
-      <w:r>
-        <w:rPr>
-          <w:rFonts w:ascii="Times Roman" w:hAnsi="Times Roman"/>
-        </w:rPr>
-        <w:t xml:space="preserve">, have been published on GWASs (Web of Science).  </w:t>
-      </w:r>
-      <w:r>
-        <w:rPr>
-          <w:rFonts w:ascii="Times Roman" w:hAnsi="Times Roman"/>
-          <w:lang w:val="en-US"/>
-        </w:rPr>
-        <w:t>Of these, only 21 featured multi-locus methods.  Single-locus methods are by far t</w:t>
-      </w:r>
-      <w:r>
-        <w:rPr>
-          <w:rFonts w:ascii="Times Roman" w:hAnsi="Times Roman"/>
-          <w:lang w:val="en-US"/>
-        </w:rPr>
-        <w:t>he predominant method-of-choice when analyzing GWAS data.</w:t>
-      </w:r>
-      <w:r>
-        <w:rPr>
-          <w:rFonts w:ascii="Times Roman" w:hAnsi="Times Roman"/>
-          <w:lang w:val="en-US"/>
-        </w:rPr>
-        <w:t xml:space="preserve"> </w:t>
-      </w:r>
-      <w:r>
-        <w:rPr>
-          <w:rFonts w:ascii="Times Roman" w:hAnsi="Times Roman"/>
-          <w:lang w:val="en-US"/>
-        </w:rPr>
-        <w:t>We believe the poor uptake of multi-locus association mappi</w:t>
-      </w:r>
-      <w:r>
-        <w:rPr>
-          <w:rFonts w:ascii="Times Roman" w:hAnsi="Times Roman"/>
-          <w:lang w:val="en-US"/>
-        </w:rPr>
-        <w:t>ng is due to a couple of problems</w:t>
-      </w:r>
-      <w:r>
-        <w:rPr>
-          <w:rFonts w:ascii="Times Roman" w:hAnsi="Times Roman"/>
-          <w:lang w:val="en-US"/>
-        </w:rPr>
-        <w:t>. F</w:t>
-      </w:r>
-      <w:r>
-        <w:rPr>
-          <w:rFonts w:ascii="Times Roman" w:hAnsi="Times Roman"/>
-          <w:lang w:val="en-US"/>
-        </w:rPr>
-        <w:t xml:space="preserve">irst, </w:t>
-      </w:r>
-      <w:r>
-        <w:rPr>
-          <w:rFonts w:ascii="Times Roman" w:hAnsi="Times Roman"/>
-          <w:lang w:val="en-US"/>
-        </w:rPr>
-        <w:t xml:space="preserve">multi-locus methods do not scale well, computationally, with study size. Second, many of the </w:t>
-      </w:r>
-      <w:r>
-        <w:rPr>
-          <w:rFonts w:ascii="Times Roman" w:hAnsi="Times Roman"/>
-          <w:lang w:val="en-US"/>
-        </w:rPr>
-        <w:t xml:space="preserve">multi-locus </w:t>
-      </w:r>
-      <w:r>
-        <w:rPr>
-          <w:rFonts w:ascii="Times Roman" w:hAnsi="Times Roman"/>
-          <w:lang w:val="en-US"/>
-        </w:rPr>
-        <w:t xml:space="preserve">implementations </w:t>
-      </w:r>
-      <w:r>
-        <w:rPr>
-          <w:rFonts w:ascii="Times Roman" w:hAnsi="Times Roman"/>
-          <w:lang w:val="en-US"/>
-        </w:rPr>
-        <w:t xml:space="preserve">have not moved beyond prototype code, </w:t>
-      </w:r>
-      <w:r>
-        <w:rPr>
-          <w:rFonts w:ascii="Times Roman" w:hAnsi="Times Roman"/>
-          <w:lang w:val="en-US"/>
-        </w:rPr>
-        <w:t xml:space="preserve">making them difficult to use in </w:t>
-      </w:r>
-      <w:r>
-        <w:rPr>
-          <w:rFonts w:ascii="Times Roman" w:hAnsi="Times Roman"/>
-          <w:lang w:val="en-US"/>
-        </w:rPr>
-        <w:t>practice. We fou</w:t>
-      </w:r>
-      <w:r>
-        <w:rPr>
-          <w:rFonts w:ascii="Times Roman" w:hAnsi="Times Roman"/>
-          <w:lang w:val="en-US"/>
-        </w:rPr>
-        <w:t>nd the multi-locus programs/packages</w:t>
-      </w:r>
-      <w:r>
-        <w:rPr>
-          <w:rFonts w:ascii="Times Roman" w:hAnsi="Times Roman"/>
-          <w:lang w:val="en-US"/>
-        </w:rPr>
-        <w:t xml:space="preserve"> to be poorly documented, perform </w:t>
-      </w:r>
-      <w:r>
-        <w:rPr>
-          <w:rFonts w:ascii="Times Roman" w:hAnsi="Times Roman"/>
-          <w:lang w:val="en-US"/>
-        </w:rPr>
-        <w:t>almost no</w:t>
-      </w:r>
-      <w:r>
-        <w:rPr>
-          <w:rFonts w:ascii="Times Roman" w:hAnsi="Times Roman"/>
-          <w:lang w:val="en-US"/>
-        </w:rPr>
-        <w:t xml:space="preserve"> error checking, provide</w:t>
-      </w:r>
-      <w:r>
-        <w:rPr>
-          <w:rFonts w:ascii="Times Roman" w:hAnsi="Times Roman"/>
-          <w:lang w:val="en-US"/>
-        </w:rPr>
-        <w:t xml:space="preserve"> a user with</w:t>
-      </w:r>
-      <w:r>
-        <w:rPr>
-          <w:rFonts w:ascii="Times Roman" w:hAnsi="Times Roman"/>
-          <w:lang w:val="en-US"/>
-        </w:rPr>
-        <w:t xml:space="preserve"> li</w:t>
-      </w:r>
-      <w:r>
-        <w:rPr>
-          <w:rFonts w:ascii="Times Roman" w:hAnsi="Times Roman"/>
-          <w:lang w:val="en-US"/>
-        </w:rPr>
-        <w:t>ttle feedback when things don’t work, and require</w:t>
-      </w:r>
-      <w:r>
-        <w:rPr>
-          <w:rFonts w:ascii="Times Roman" w:hAnsi="Times Roman"/>
-          <w:lang w:val="en-US"/>
-        </w:rPr>
-        <w:t xml:space="preserve"> a user to have a high level of computing prowess. </w:t>
-      </w:r>
-      <w:r>
-        <w:rPr>
-          <w:rFonts w:ascii="Times Roman" w:hAnsi="Times Roman"/>
-          <w:lang w:val="en-US"/>
-        </w:rPr>
-        <w:t xml:space="preserve">With </w:t>
+          <w:lang w:val="en-US"/>
+        </w:rPr>
+        <w:t>Eagle</w:t>
+      </w:r>
+      <w:r>
+        <w:rPr>
+          <w:rFonts w:ascii="Times Roman" w:hAnsi="Times Roman"/>
+          <w:lang w:val="en-US"/>
+        </w:rPr>
+        <w:t xml:space="preserve"> as an R package of the same name. </w:t>
+      </w:r>
+      <w:r>
+        <w:rPr>
+          <w:rFonts w:ascii="Times Roman" w:hAnsi="Times Roman"/>
+          <w:lang w:val="en-US"/>
+        </w:rPr>
+        <w:t>However, i</w:t>
+      </w:r>
+      <w:r>
+        <w:rPr>
+          <w:rFonts w:ascii="Times Roman" w:hAnsi="Times Roman"/>
+          <w:lang w:val="en-US"/>
+        </w:rPr>
+        <w:t xml:space="preserve">t is </w:t>
+      </w:r>
+      <w:r>
+        <w:rPr>
+          <w:rFonts w:ascii="Times Roman" w:hAnsi="Times Roman"/>
+          <w:lang w:val="en-US"/>
+        </w:rPr>
+        <w:t>very different to</w:t>
+      </w:r>
+      <w:r>
+        <w:rPr>
+          <w:rFonts w:ascii="Times Roman" w:hAnsi="Times Roman"/>
+          <w:lang w:val="en-US"/>
+        </w:rPr>
+        <w:t xml:space="preserve"> other </w:t>
+      </w:r>
+      <w:r>
+        <w:rPr>
+          <w:rFonts w:ascii="Times Roman" w:hAnsi="Times Roman"/>
+          <w:lang w:val="en-US"/>
+        </w:rPr>
+        <w:t xml:space="preserve">R </w:t>
+      </w:r>
+      <w:r>
+        <w:rPr>
+          <w:rFonts w:ascii="Times Roman" w:hAnsi="Times Roman"/>
+          <w:lang w:val="en-US"/>
+        </w:rPr>
+        <w:t xml:space="preserve">implementations.  We have specifically designed </w:t>
       </w:r>
       <w:r>
         <w:rPr>
@@ -552,67 +874,7 @@
           <w:rFonts w:ascii="Times Roman" w:hAnsi="Times Roman"/>
           <w:lang w:val="en-US"/>
         </w:rPr>
-        <w:t xml:space="preserve">, we have solved these problems. </w:t>
-      </w:r>
-      <w:r>
-        <w:rPr>
-          <w:rFonts w:ascii="Times Roman" w:hAnsi="Times Roman"/>
-          <w:lang w:val="en-US"/>
-        </w:rPr>
-        <w:t xml:space="preserve"> </w:t>
-      </w:r>
-    </w:p>
-    <w:p>
-      <w:pPr>
-        <w:jc w:val="both"/>
-        <w:rPr>
-          <w:rFonts w:ascii="Times Roman" w:hAnsi="Times Roman"/>
-          <w:lang w:val="en-US"/>
-        </w:rPr>
-      </w:pPr>
-    </w:p>
-    <w:p>
-      <w:pPr>
-        <w:jc w:val="both"/>
-        <w:rPr>
-          <w:rFonts w:ascii="Times Roman" w:hAnsi="Times Roman"/>
-          <w:lang w:val="en-US"/>
-        </w:rPr>
-      </w:pPr>
-      <w:r>
-        <w:rPr>
-          <w:rFonts w:ascii="Times Roman" w:hAnsi="Times Roman"/>
-          <w:lang w:val="en-US"/>
-        </w:rPr>
-        <w:t xml:space="preserve">In our paper, </w:t>
-      </w:r>
-      <w:r>
-        <w:rPr>
-          <w:rFonts w:ascii="Times Roman" w:hAnsi="Times Roman"/>
-          <w:lang w:val="en-US"/>
-        </w:rPr>
-        <w:t xml:space="preserve">through a simulation study, </w:t>
-      </w:r>
-      <w:r>
-        <w:rPr>
-          <w:rFonts w:ascii="Times Roman" w:hAnsi="Times Roman"/>
-          <w:lang w:val="en-US"/>
-        </w:rPr>
-        <w:t xml:space="preserve">we </w:t>
-      </w:r>
-      <w:r>
-        <w:rPr>
-          <w:rFonts w:ascii="Times Roman" w:hAnsi="Times Roman"/>
-          <w:lang w:val="en-US"/>
-        </w:rPr>
-        <w:t xml:space="preserve">show that </w:t>
-      </w:r>
-      <w:r>
-        <w:rPr>
-          <w:rFonts w:ascii="Times Roman" w:hAnsi="Times Roman"/>
-          <w:lang w:val="en-US"/>
-        </w:rPr>
-        <w:t xml:space="preserve">the </w:t>
+        <w:t xml:space="preserve"> to harness multi-threaded computation. </w:t>
       </w:r>
       <w:r>
         <w:rPr>
@@ -627,72 +889,7 @@
           <w:rFonts w:ascii="Times Roman" w:hAnsi="Times Roman"/>
           <w:lang w:val="en-US"/>
         </w:rPr>
-        <w:t xml:space="preserve"> </w:t>
-      </w:r>
-      <w:r>
-        <w:rPr>
-          <w:rFonts w:ascii="Times Roman" w:hAnsi="Times Roman"/>
-          <w:lang w:val="en-US"/>
-        </w:rPr>
-        <w:t xml:space="preserve">method </w:t>
-      </w:r>
-      <w:r>
-        <w:rPr>
-          <w:rFonts w:ascii="Times Roman" w:hAnsi="Times Roman"/>
-          <w:lang w:val="en-US"/>
-        </w:rPr>
-        <w:t xml:space="preserve">has greater power to find true </w:t>
-      </w:r>
-      <w:r>
-        <w:rPr>
-          <w:rFonts w:ascii="Times Roman" w:hAnsi="Times Roman"/>
-          <w:lang w:val="en-US"/>
-        </w:rPr>
-        <w:t xml:space="preserve">SNP-trait </w:t>
-      </w:r>
-      <w:r>
-        <w:rPr>
-          <w:rFonts w:ascii="Times Roman" w:hAnsi="Times Roman"/>
-          <w:lang w:val="en-US"/>
-        </w:rPr>
-        <w:t xml:space="preserve">associations while rejecting false associations than competing single-locus and multi-locus methods. </w:t>
-      </w:r>
-      <w:r>
-        <w:rPr>
-          <w:rFonts w:ascii="Times Roman" w:hAnsi="Times Roman"/>
-          <w:lang w:val="en-US"/>
-        </w:rPr>
-        <w:t xml:space="preserve">It </w:t>
-      </w:r>
-      <w:r>
-        <w:rPr>
-          <w:rFonts w:ascii="Times Roman" w:hAnsi="Times Roman"/>
-          <w:lang w:val="en-US"/>
-        </w:rPr>
-        <w:t xml:space="preserve">also has a run time that is equal to the fastest single-locus </w:t>
-      </w:r>
-      <w:proofErr w:type="gramStart"/>
-      <w:r>
-        <w:rPr>
-          <w:rFonts w:ascii="Times Roman" w:hAnsi="Times Roman"/>
-          <w:lang w:val="en-US"/>
-        </w:rPr>
-        <w:t>association mapping</w:t>
-      </w:r>
-      <w:proofErr w:type="gramEnd"/>
-      <w:r>
-        <w:rPr>
-          <w:rFonts w:ascii="Times Roman" w:hAnsi="Times Roman"/>
-          <w:lang w:val="en-US"/>
-        </w:rPr>
-        <w:t xml:space="preserve"> program</w:t>
-      </w:r>
-      <w:r>
-        <w:rPr>
-          <w:rFonts w:ascii="Times Roman" w:hAnsi="Times Roman"/>
-          <w:lang w:val="en-US"/>
-        </w:rPr>
-        <w:t xml:space="preserve">. </w:t>
+        <w:t xml:space="preserve"> can handle data larger than the memory capacity of a computer.  To use </w:t>
       </w:r>
       <w:r>
         <w:rPr>
@@ -707,256 +904,7 @@
           <w:rFonts w:ascii="Times Roman" w:hAnsi="Times Roman"/>
           <w:lang w:val="en-US"/>
         </w:rPr>
-        <w:t>’s increased power over single-locus association mapping</w:t>
-      </w:r>
-      <w:r>
-        <w:rPr>
-          <w:rFonts w:ascii="Times Roman" w:hAnsi="Times Roman"/>
-          <w:lang w:val="en-US"/>
-        </w:rPr>
-        <w:t xml:space="preserve"> was most evident when we analyz</w:t>
-      </w:r>
-      <w:r>
-        <w:rPr>
-          <w:rFonts w:ascii="Times Roman" w:hAnsi="Times Roman"/>
-          <w:lang w:val="en-US"/>
-        </w:rPr>
-        <w:t xml:space="preserve">ed real data from a published mouse study </w:t>
-      </w:r>
-      <w:r>
-        <w:rPr>
-          <w:rFonts w:ascii="Times Roman" w:hAnsi="Times Roman"/>
-          <w:lang w:val="en-US"/>
-        </w:rPr>
-        <w:t>(</w:t>
-      </w:r>
-      <w:proofErr w:type="spellStart"/>
-      <w:r>
-        <w:rPr>
-          <w:rFonts w:ascii="Times Roman" w:hAnsi="Times Roman"/>
-        </w:rPr>
-        <w:t>Nicode</w:t>
-      </w:r>
-      <w:proofErr w:type="spellEnd"/>
-      <w:r>
-        <w:rPr>
-          <w:rFonts w:ascii="Times Roman" w:hAnsi="Times Roman"/>
-        </w:rPr>
-        <w:t xml:space="preserve"> </w:t>
-      </w:r>
-      <w:r>
-        <w:rPr>
-          <w:rFonts w:ascii="Times Roman" w:hAnsi="Times Roman"/>
-          <w:i/>
-        </w:rPr>
-        <w:t>et al.</w:t>
-      </w:r>
-      <w:r>
-        <w:rPr>
-          <w:rFonts w:ascii="Times Roman" w:hAnsi="Times Roman"/>
-        </w:rPr>
-        <w:t xml:space="preserve"> 2016, Nature Genetics</w:t>
-      </w:r>
-      <w:r>
-        <w:rPr>
-          <w:rFonts w:ascii="Times Roman" w:hAnsi="Times Roman"/>
-          <w:lang w:val="en-US"/>
-        </w:rPr>
-        <w:t xml:space="preserve">).  </w:t>
-      </w:r>
-      <w:r>
-        <w:rPr>
-          <w:rFonts w:ascii="Times Roman" w:hAnsi="Times Roman"/>
-          <w:i/>
-        </w:rPr>
-        <w:t>Eagle</w:t>
-      </w:r>
-      <w:r>
-        <w:rPr>
-          <w:rFonts w:ascii="Times Roman" w:hAnsi="Times Roman"/>
-        </w:rPr>
-        <w:t xml:space="preserve"> found over two times more (true) results and no false results than the competing </w:t>
-      </w:r>
-      <w:r>
-        <w:rPr>
-          <w:rFonts w:ascii="Times Roman" w:hAnsi="Times Roman"/>
-        </w:rPr>
-        <w:t xml:space="preserve">(single-locus) </w:t>
-      </w:r>
-      <w:r>
-        <w:rPr>
-          <w:rFonts w:ascii="Times Roman" w:hAnsi="Times Roman"/>
-        </w:rPr>
-        <w:t>method-of-choic</w:t>
-      </w:r>
-      <w:r>
-        <w:rPr>
-          <w:rFonts w:ascii="Times Roman" w:hAnsi="Times Roman"/>
-        </w:rPr>
-        <w:t>e</w:t>
-      </w:r>
-      <w:r>
-        <w:rPr>
-          <w:rFonts w:ascii="Times Roman" w:hAnsi="Times Roman"/>
-        </w:rPr>
-        <w:t xml:space="preserve">. </w:t>
-      </w:r>
-    </w:p>
-    <w:p>
-      <w:pPr>
-        <w:jc w:val="both"/>
-        <w:rPr>
-          <w:rFonts w:ascii="Times Roman" w:hAnsi="Times Roman"/>
-          <w:lang w:val="en-US"/>
-        </w:rPr>
-      </w:pPr>
-    </w:p>
-    <w:p>
-      <w:pPr>
-        <w:jc w:val="both"/>
-        <w:rPr>
-          <w:rFonts w:ascii="Times Roman" w:hAnsi="Times Roman"/>
-        </w:rPr>
-      </w:pPr>
-      <w:r>
-        <w:rPr>
-          <w:rFonts w:ascii="Times Roman" w:hAnsi="Times Roman"/>
-          <w:lang w:val="en-US"/>
-        </w:rPr>
-        <w:t xml:space="preserve">We believe the greatest impact of this work will come from our computer implementation of the </w:t>
-      </w:r>
-      <w:r>
-        <w:rPr>
-          <w:rFonts w:ascii="Times Roman" w:hAnsi="Times Roman"/>
-          <w:i/>
-          <w:lang w:val="en-US"/>
-        </w:rPr>
-        <w:t>Eagle</w:t>
-      </w:r>
-      <w:r>
-        <w:rPr>
-          <w:rFonts w:ascii="Times Roman" w:hAnsi="Times Roman"/>
-          <w:lang w:val="en-US"/>
-        </w:rPr>
-        <w:t xml:space="preserve"> method. We have implemented </w:t>
-      </w:r>
-      <w:r>
-        <w:rPr>
-          <w:rFonts w:ascii="Times Roman" w:hAnsi="Times Roman"/>
-          <w:i/>
-          <w:lang w:val="en-US"/>
-        </w:rPr>
-        <w:t>Eagle</w:t>
-      </w:r>
-      <w:r>
-        <w:rPr>
-          <w:rFonts w:ascii="Times Roman" w:hAnsi="Times Roman"/>
-          <w:lang w:val="en-US"/>
-        </w:rPr>
-        <w:t xml:space="preserve"> as an R package of the same name. </w:t>
-      </w:r>
-      <w:r>
-        <w:rPr>
-          <w:rFonts w:ascii="Times Roman" w:hAnsi="Times Roman"/>
-          <w:lang w:val="en-US"/>
-        </w:rPr>
-        <w:t>However, i</w:t>
-      </w:r>
-      <w:r>
-        <w:rPr>
-          <w:rFonts w:ascii="Times Roman" w:hAnsi="Times Roman"/>
-          <w:lang w:val="en-US"/>
-        </w:rPr>
-        <w:t xml:space="preserve">t is </w:t>
-      </w:r>
-      <w:r>
-        <w:rPr>
-          <w:rFonts w:ascii="Times Roman" w:hAnsi="Times Roman"/>
-          <w:lang w:val="en-US"/>
-        </w:rPr>
-        <w:t>very different to</w:t>
-      </w:r>
-      <w:r>
-        <w:rPr>
-          <w:rFonts w:ascii="Times Roman" w:hAnsi="Times Roman"/>
-          <w:lang w:val="en-US"/>
-        </w:rPr>
-        <w:t xml:space="preserve"> other </w:t>
-      </w:r>
-      <w:r>
-        <w:rPr>
-          <w:rFonts w:ascii="Times Roman" w:hAnsi="Times Roman"/>
-          <w:lang w:val="en-US"/>
-        </w:rPr>
-        <w:t xml:space="preserve">R </w:t>
-      </w:r>
-      <w:r>
-        <w:rPr>
-          <w:rFonts w:ascii="Times Roman" w:hAnsi="Times Roman"/>
-          <w:lang w:val="en-US"/>
-        </w:rPr>
-        <w:t xml:space="preserve">implementations.  We have specifically designed </w:t>
-      </w:r>
-      <w:r>
-        <w:rPr>
-          <w:rFonts w:ascii="Times Roman" w:hAnsi="Times Roman"/>
-          <w:i/>
-          <w:lang w:val="en-US"/>
-        </w:rPr>
-        <w:t>Eagle</w:t>
-      </w:r>
-      <w:r>
-        <w:rPr>
-          <w:rFonts w:ascii="Times Roman" w:hAnsi="Times Roman"/>
-          <w:lang w:val="en-US"/>
-        </w:rPr>
-        <w:t xml:space="preserve"> to harness multi-threaded computation. </w:t>
-      </w:r>
-      <w:r>
-        <w:rPr>
-          <w:rFonts w:ascii="Times Roman" w:hAnsi="Times Roman"/>
-          <w:i/>
-          <w:lang w:val="en-US"/>
-        </w:rPr>
-        <w:t>Eagle</w:t>
-      </w:r>
-      <w:r>
-        <w:rPr>
-          <w:rFonts w:ascii="Times Roman" w:hAnsi="Times Roman"/>
-          <w:lang w:val="en-US"/>
-        </w:rPr>
-        <w:t xml:space="preserve"> can handle data larger than the memory capacity of a computer.  To use </w:t>
-      </w:r>
-      <w:r>
-        <w:rPr>
-          <w:rFonts w:ascii="Times Roman" w:hAnsi="Times Roman"/>
-          <w:i/>
-          <w:lang w:val="en-US"/>
-        </w:rPr>
-        <w:t>Eagle</w:t>
-      </w:r>
-      <w:r>
-        <w:rPr>
-          <w:rFonts w:ascii="Times Roman" w:hAnsi="Times Roman"/>
-          <w:lang w:val="en-US"/>
-        </w:rPr>
-        <w:t xml:space="preserve">, </w:t>
-      </w:r>
-      <w:proofErr w:type="gramStart"/>
-      <w:r>
-        <w:rPr>
-          <w:rFonts w:ascii="Times Roman" w:hAnsi="Times Roman"/>
-          <w:lang w:val="en-US"/>
-        </w:rPr>
-        <w:t>a knowledge</w:t>
-      </w:r>
-      <w:proofErr w:type="gramEnd"/>
-      <w:r>
-        <w:rPr>
-          <w:rFonts w:ascii="Times Roman" w:hAnsi="Times Roman"/>
-          <w:lang w:val="en-US"/>
-        </w:rPr>
-        <w:t xml:space="preserve"> of R </w:t>
+        <w:t xml:space="preserve">, a knowledge of R </w:t>
       </w:r>
       <w:r>
         <w:rPr>
@@ -1154,23 +1102,7 @@
           <w:rFonts w:ascii="Times Roman" w:hAnsi="Times Roman"/>
           <w:lang w:val="en-US"/>
         </w:rPr>
-        <w:t xml:space="preserve">est standard. For the first time, geneticists have access to a multi-locus </w:t>
-      </w:r>
-      <w:proofErr w:type="gramStart"/>
-      <w:r>
-        <w:rPr>
-          <w:rFonts w:ascii="Times Roman" w:hAnsi="Times Roman"/>
-          <w:lang w:val="en-US"/>
-        </w:rPr>
-        <w:t>association mapping</w:t>
-      </w:r>
-      <w:proofErr w:type="gramEnd"/>
-      <w:r>
-        <w:rPr>
-          <w:rFonts w:ascii="Times Roman" w:hAnsi="Times Roman"/>
-          <w:lang w:val="en-US"/>
-        </w:rPr>
-        <w:t xml:space="preserve"> tool that makes the analysis of GWAS data routine. </w:t>
+        <w:t xml:space="preserve">est standard. For the first time, geneticists have access to a multi-locus association mapping tool that makes the analysis of GWAS data routine. </w:t>
       </w:r>
     </w:p>
     <w:p>

</xml_diff>